<commit_message>
Allow over-locking of batch; more flexible.
</commit_message>
<xml_diff>
--- a/VM Cloud pool & batches design.docx
+++ b/VM Cloud pool & batches design.docx
@@ -77,8 +77,6 @@
         </w:rPr>
         <w:t>The pool: collection of VM id’s that are created</w:t>
       </w:r>
-      <w:bookmarkStart w:id="0" w:name="_GoBack"/>
-      <w:bookmarkEnd w:id="0"/>
     </w:p>
     <w:p>
       <w:pPr>
@@ -1113,6 +1111,13 @@
           <w:sz w:val="24"/>
         </w:rPr>
         <w:t>; decrement batch size</w:t>
+      </w:r>
+      <w:r>
+        <w:rPr>
+          <w:rFonts w:ascii="Georgia" w:hAnsi="Georgia"/>
+          <w:sz w:val="24"/>
+        </w:rPr>
+        <w:t xml:space="preserve"> if batch size greater than 0</w:t>
       </w:r>
     </w:p>
     <w:p>
@@ -1564,6 +1569,8 @@
         </w:rPr>
         <w:t>Remove #X from the batch</w:t>
       </w:r>
+      <w:bookmarkStart w:id="0" w:name="_GoBack"/>
+      <w:bookmarkEnd w:id="0"/>
     </w:p>
     <w:p>
       <w:pPr>
@@ -1609,6 +1616,76 @@
       <w:pPr>
         <w:pStyle w:val="ListParagraph"/>
         <w:numPr>
+          <w:ilvl w:val="1"/>
+          <w:numId w:val="1"/>
+        </w:numPr>
+        <w:rPr>
+          <w:rFonts w:ascii="Georgia" w:hAnsi="Georgia"/>
+          <w:sz w:val="24"/>
+        </w:rPr>
+      </w:pPr>
+      <w:r>
+        <w:rPr>
+          <w:rFonts w:ascii="Georgia" w:hAnsi="Georgia"/>
+          <w:sz w:val="24"/>
+        </w:rPr>
+        <w:t xml:space="preserve">Whenever there is a batch #B for which (size of batch #B + #pending locks for #B) is </w:t>
+      </w:r>
+      <w:r>
+        <w:rPr>
+          <w:rFonts w:ascii="Georgia" w:hAnsi="Georgia"/>
+          <w:sz w:val="24"/>
+        </w:rPr>
+        <w:t>greater</w:t>
+      </w:r>
+      <w:r>
+        <w:rPr>
+          <w:rFonts w:ascii="Georgia" w:hAnsi="Georgia"/>
+          <w:sz w:val="24"/>
+        </w:rPr>
+        <w:t xml:space="preserve"> than (#VMs in that batch + #</w:t>
+      </w:r>
+      <w:proofErr w:type="spellStart"/>
+      <w:r>
+        <w:rPr>
+          <w:rFonts w:ascii="Georgia" w:hAnsi="Georgia"/>
+          <w:sz w:val="24"/>
+        </w:rPr>
+        <w:t>occurances</w:t>
+      </w:r>
+      <w:proofErr w:type="spellEnd"/>
+      <w:r>
+        <w:rPr>
+          <w:rFonts w:ascii="Georgia" w:hAnsi="Georgia"/>
+          <w:sz w:val="24"/>
+        </w:rPr>
+        <w:t xml:space="preserve"> of #B in the preparation queue)</w:t>
+      </w:r>
+    </w:p>
+    <w:p>
+      <w:pPr>
+        <w:pStyle w:val="ListParagraph"/>
+        <w:numPr>
+          <w:ilvl w:val="2"/>
+          <w:numId w:val="1"/>
+        </w:numPr>
+        <w:rPr>
+          <w:rFonts w:ascii="Georgia" w:hAnsi="Georgia"/>
+          <w:sz w:val="24"/>
+        </w:rPr>
+      </w:pPr>
+      <w:r>
+        <w:rPr>
+          <w:rFonts w:ascii="Georgia" w:hAnsi="Georgia"/>
+          <w:sz w:val="24"/>
+        </w:rPr>
+        <w:t>Push #B to the preparation queue</w:t>
+      </w:r>
+    </w:p>
+    <w:p>
+      <w:pPr>
+        <w:pStyle w:val="ListParagraph"/>
+        <w:numPr>
           <w:ilvl w:val="0"/>
           <w:numId w:val="1"/>
         </w:numPr>
@@ -1725,6 +1802,13 @@
           <w:sz w:val="24"/>
         </w:rPr>
         <w:t>size to 0</w:t>
+      </w:r>
+      <w:r>
+        <w:rPr>
+          <w:rFonts w:ascii="Georgia" w:hAnsi="Georgia"/>
+          <w:sz w:val="24"/>
+        </w:rPr>
+        <w:t>; mark batch for deletion</w:t>
       </w:r>
     </w:p>
     <w:p>
@@ -2131,6 +2215,7 @@
           <w:rFonts w:ascii="Georgia" w:hAnsi="Georgia"/>
           <w:sz w:val="24"/>
         </w:rPr>
+        <w:lastRenderedPageBreak/>
         <w:t xml:space="preserve">When </w:t>
       </w:r>
       <w:proofErr w:type="spellStart"/>
@@ -2227,7 +2312,6 @@
           <w:rFonts w:ascii="Georgia" w:hAnsi="Georgia"/>
           <w:sz w:val="24"/>
         </w:rPr>
-        <w:lastRenderedPageBreak/>
         <w:t>Otherwise, WAIT -&gt; ERROR</w:t>
       </w:r>
     </w:p>
@@ -2436,7 +2520,35 @@
           <w:rFonts w:ascii="Georgia" w:hAnsi="Georgia"/>
           <w:sz w:val="24"/>
         </w:rPr>
-        <w:t>Whenever a batch has size 0 and no VMs, and that the batch does not exist in any pending lock item, remove the batch</w:t>
+        <w:t xml:space="preserve">Whenever a batch </w:t>
+      </w:r>
+      <w:r>
+        <w:rPr>
+          <w:rFonts w:ascii="Georgia" w:hAnsi="Georgia"/>
+          <w:sz w:val="24"/>
+        </w:rPr>
+        <w:t xml:space="preserve">is marked for deletion, </w:t>
+      </w:r>
+      <w:r>
+        <w:rPr>
+          <w:rFonts w:ascii="Georgia" w:hAnsi="Georgia"/>
+          <w:sz w:val="24"/>
+        </w:rPr>
+        <w:t xml:space="preserve">has size 0 and </w:t>
+      </w:r>
+      <w:r>
+        <w:rPr>
+          <w:rFonts w:ascii="Georgia" w:hAnsi="Georgia"/>
+          <w:sz w:val="24"/>
+        </w:rPr>
+        <w:t xml:space="preserve">has </w:t>
+      </w:r>
+      <w:r>
+        <w:rPr>
+          <w:rFonts w:ascii="Georgia" w:hAnsi="Georgia"/>
+          <w:sz w:val="24"/>
+        </w:rPr>
+        <w:t>no VMs, and that the batch does not exist in any pending lock item, remove the batch</w:t>
       </w:r>
     </w:p>
     <w:sectPr>

</xml_diff>